<commit_message>
update report and add readme
</commit_message>
<xml_diff>
--- a/report.docx
+++ b/report.docx
@@ -325,7 +325,19 @@
       </w:r>
       <w:r>
         <w:rPr/>
-        <w:t xml:space="preserve">且盡量貫徹 </w:t>
+        <w:t>且學習使用</w:t>
+      </w:r>
+    </w:p>
+    <w:p>
+      <w:pPr>
+        <w:pStyle w:val="Normal"/>
+        <w:bidi w:val="0"/>
+        <w:jc w:val="start"/>
+        <w:rPr/>
+      </w:pPr>
+      <w:r>
+        <w:rPr/>
+        <w:t xml:space="preserve"> </w:t>
       </w:r>
       <w:r>
         <w:rPr/>
@@ -519,6 +531,7 @@
       <w:pgNumType w:fmt="decimal"/>
       <w:formProt w:val="false"/>
       <w:textDirection w:val="lrTb"/>
+      <w:docGrid w:type="default" w:linePitch="100" w:charSpace="0"/>
     </w:sectPr>
   </w:body>
 </w:document>
@@ -547,7 +560,10 @@
     <w:qFormat/>
     <w:pPr>
       <w:widowControl w:val="false"/>
+      <w:suppressAutoHyphens w:val="true"/>
       <w:bidi w:val="0"/>
+      <w:spacing w:before="0" w:after="0"/>
+      <w:jc w:val="start"/>
     </w:pPr>
     <w:rPr>
       <w:rFonts w:ascii="Times New Roman" w:hAnsi="Times New Roman" w:eastAsia="Noto Serif CJK SC" w:cs="FreeSans"/>

</xml_diff>